<commit_message>
Add more filling to forms
</commit_message>
<xml_diff>
--- a/django_project/data/forms/templates/data_processing_form.docx
+++ b/django_project/data/forms/templates/data_processing_form.docx
@@ -539,35 +539,21 @@
           <w:sz w:val="20"/>
           <w:szCs w:val="20"/>
         </w:rPr>
-        <w:t xml:space="preserve">Nombres y apellidos del titular: </w:t>
-      </w:r>
-      <w:r>
-        <w:rPr>
-          <w:sz w:val="20"/>
-          <w:szCs w:val="20"/>
-        </w:rPr>
-        <w:t>FIRTS_</w:t>
-      </w:r>
-      <w:r>
-        <w:rPr>
-          <w:sz w:val="20"/>
-          <w:szCs w:val="20"/>
-        </w:rPr>
-        <w:t>NAME LAST</w:t>
-      </w:r>
-      <w:r>
-        <w:rPr>
-          <w:sz w:val="20"/>
-          <w:szCs w:val="20"/>
-        </w:rPr>
-        <w:t>_</w:t>
-      </w:r>
-      <w:r>
-        <w:rPr>
-          <w:sz w:val="20"/>
-          <w:szCs w:val="20"/>
-        </w:rPr>
-        <w:t>NAME</w:t>
+        <w:t>Nombres y apellidos del titular: FIR</w:t>
+      </w:r>
+      <w:r>
+        <w:rPr>
+          <w:sz w:val="20"/>
+          <w:szCs w:val="20"/>
+        </w:rPr>
+        <w:t>S</w:t>
+      </w:r>
+      <w:r>
+        <w:rPr>
+          <w:sz w:val="20"/>
+          <w:szCs w:val="20"/>
+        </w:rPr>
+        <w:t>T_NAME LAST_NAME</w:t>
       </w:r>
     </w:p>
     <w:p>

</xml_diff>